<commit_message>
Working on an article
</commit_message>
<xml_diff>
--- a/Articles/2025/1-Blender-Continued/7-Loop-Tools/6-Loft/6 Loft.docx
+++ b/Articles/2025/1-Blender-Continued/7-Loop-Tools/6-Loft/6 Loft.docx
@@ -10,50 +10,407 @@
         <w:t>6 Loft</w:t>
       </w:r>
     </w:p>
+    <w:sdt>
+      <w:sdtPr>
+        <w:id w:val="-532426057"/>
+        <w:docPartObj>
+          <w:docPartGallery w:val="Table of Contents"/>
+          <w:docPartUnique/>
+        </w:docPartObj>
+      </w:sdtPr>
+      <w:sdtEndPr>
+        <w:rPr>
+          <w:rFonts w:asciiTheme="minorHAnsi" w:eastAsiaTheme="minorHAnsi" w:hAnsiTheme="minorHAnsi" w:cstheme="minorBidi"/>
+          <w:b/>
+          <w:bCs/>
+          <w:noProof/>
+          <w:color w:val="auto"/>
+          <w:sz w:val="22"/>
+          <w:szCs w:val="22"/>
+        </w:rPr>
+      </w:sdtEndPr>
+      <w:sdtContent>
+        <w:p>
+          <w:pPr>
+            <w:pStyle w:val="TOCHeading"/>
+          </w:pPr>
+          <w:r>
+            <w:t>Contents</w:t>
+          </w:r>
+        </w:p>
+        <w:p>
+          <w:pPr>
+            <w:pStyle w:val="TOC1"/>
+            <w:tabs>
+              <w:tab w:val="right" w:leader="dot" w:pos="9350"/>
+            </w:tabs>
+            <w:rPr>
+              <w:noProof/>
+            </w:rPr>
+          </w:pPr>
+          <w:r>
+            <w:fldChar w:fldCharType="begin"/>
+          </w:r>
+          <w:r>
+            <w:instrText xml:space="preserve"> TOC \o "1-3" \h \z \u </w:instrText>
+          </w:r>
+          <w:r>
+            <w:fldChar w:fldCharType="separate"/>
+          </w:r>
+          <w:hyperlink w:anchor="_Toc190918479" w:history="1">
+            <w:r>
+              <w:rPr>
+                <w:rStyle w:val="Hyperlink"/>
+                <w:noProof/>
+              </w:rPr>
+              <w:t>Why are we on Loft instead of G Stretch?</w:t>
+            </w:r>
+            <w:r>
+              <w:rPr>
+                <w:noProof/>
+                <w:webHidden/>
+              </w:rPr>
+              <w:tab/>
+            </w:r>
+            <w:r>
+              <w:rPr>
+                <w:noProof/>
+                <w:webHidden/>
+              </w:rPr>
+              <w:fldChar w:fldCharType="begin"/>
+            </w:r>
+            <w:r>
+              <w:rPr>
+                <w:noProof/>
+                <w:webHidden/>
+              </w:rPr>
+              <w:instrText xml:space="preserve"> PAGEREF _Toc190918479 \h </w:instrText>
+            </w:r>
+            <w:r>
+              <w:rPr>
+                <w:noProof/>
+                <w:webHidden/>
+              </w:rPr>
+            </w:r>
+            <w:r>
+              <w:rPr>
+                <w:noProof/>
+                <w:webHidden/>
+              </w:rPr>
+              <w:fldChar w:fldCharType="separate"/>
+            </w:r>
+            <w:r>
+              <w:rPr>
+                <w:noProof/>
+                <w:webHidden/>
+              </w:rPr>
+              <w:t>1</w:t>
+            </w:r>
+            <w:r>
+              <w:rPr>
+                <w:noProof/>
+                <w:webHidden/>
+              </w:rPr>
+              <w:fldChar w:fldCharType="end"/>
+            </w:r>
+          </w:hyperlink>
+        </w:p>
+        <w:p>
+          <w:pPr>
+            <w:pStyle w:val="TOC1"/>
+            <w:tabs>
+              <w:tab w:val="right" w:leader="dot" w:pos="9350"/>
+            </w:tabs>
+            <w:rPr>
+              <w:noProof/>
+            </w:rPr>
+          </w:pPr>
+          <w:hyperlink w:anchor="_Toc190918480" w:history="1">
+            <w:r>
+              <w:rPr>
+                <w:rStyle w:val="Hyperlink"/>
+                <w:noProof/>
+              </w:rPr>
+              <w:t>What is the Loft Tool?</w:t>
+            </w:r>
+            <w:r>
+              <w:rPr>
+                <w:noProof/>
+                <w:webHidden/>
+              </w:rPr>
+              <w:tab/>
+            </w:r>
+            <w:r>
+              <w:rPr>
+                <w:noProof/>
+                <w:webHidden/>
+              </w:rPr>
+              <w:fldChar w:fldCharType="begin"/>
+            </w:r>
+            <w:r>
+              <w:rPr>
+                <w:noProof/>
+                <w:webHidden/>
+              </w:rPr>
+              <w:instrText xml:space="preserve"> PAGEREF _Toc190918480 \h </w:instrText>
+            </w:r>
+            <w:r>
+              <w:rPr>
+                <w:noProof/>
+                <w:webHidden/>
+              </w:rPr>
+            </w:r>
+            <w:r>
+              <w:rPr>
+                <w:noProof/>
+                <w:webHidden/>
+              </w:rPr>
+              <w:fldChar w:fldCharType="separate"/>
+            </w:r>
+            <w:r>
+              <w:rPr>
+                <w:noProof/>
+                <w:webHidden/>
+              </w:rPr>
+              <w:t>1</w:t>
+            </w:r>
+            <w:r>
+              <w:rPr>
+                <w:noProof/>
+                <w:webHidden/>
+              </w:rPr>
+              <w:fldChar w:fldCharType="end"/>
+            </w:r>
+          </w:hyperlink>
+        </w:p>
+        <w:p>
+          <w:pPr>
+            <w:pStyle w:val="TOC1"/>
+            <w:tabs>
+              <w:tab w:val="right" w:leader="dot" w:pos="9350"/>
+            </w:tabs>
+            <w:rPr>
+              <w:noProof/>
+            </w:rPr>
+          </w:pPr>
+          <w:hyperlink w:anchor="_Toc190918481" w:history="1">
+            <w:r>
+              <w:rPr>
+                <w:rStyle w:val="Hyperlink"/>
+                <w:noProof/>
+              </w:rPr>
+              <w:t>Prepping the Objects</w:t>
+            </w:r>
+            <w:r>
+              <w:rPr>
+                <w:noProof/>
+                <w:webHidden/>
+              </w:rPr>
+              <w:tab/>
+            </w:r>
+            <w:r>
+              <w:rPr>
+                <w:noProof/>
+                <w:webHidden/>
+              </w:rPr>
+              <w:fldChar w:fldCharType="begin"/>
+            </w:r>
+            <w:r>
+              <w:rPr>
+                <w:noProof/>
+                <w:webHidden/>
+              </w:rPr>
+              <w:instrText xml:space="preserve"> PAGEREF _Toc190918481 \h </w:instrText>
+            </w:r>
+            <w:r>
+              <w:rPr>
+                <w:noProof/>
+                <w:webHidden/>
+              </w:rPr>
+            </w:r>
+            <w:r>
+              <w:rPr>
+                <w:noProof/>
+                <w:webHidden/>
+              </w:rPr>
+              <w:fldChar w:fldCharType="separate"/>
+            </w:r>
+            <w:r>
+              <w:rPr>
+                <w:noProof/>
+                <w:webHidden/>
+              </w:rPr>
+              <w:t>2</w:t>
+            </w:r>
+            <w:r>
+              <w:rPr>
+                <w:noProof/>
+                <w:webHidden/>
+              </w:rPr>
+              <w:fldChar w:fldCharType="end"/>
+            </w:r>
+          </w:hyperlink>
+        </w:p>
+        <w:p>
+          <w:pPr>
+            <w:pStyle w:val="TOC1"/>
+            <w:tabs>
+              <w:tab w:val="right" w:leader="dot" w:pos="9350"/>
+            </w:tabs>
+            <w:rPr>
+              <w:noProof/>
+            </w:rPr>
+          </w:pPr>
+          <w:hyperlink w:anchor="_Toc190918482" w:history="1">
+            <w:r>
+              <w:rPr>
+                <w:rStyle w:val="Hyperlink"/>
+                <w:noProof/>
+              </w:rPr>
+              <w:t>Joining Objects Together</w:t>
+            </w:r>
+            <w:r>
+              <w:rPr>
+                <w:noProof/>
+                <w:webHidden/>
+              </w:rPr>
+              <w:tab/>
+            </w:r>
+            <w:r>
+              <w:rPr>
+                <w:noProof/>
+                <w:webHidden/>
+              </w:rPr>
+              <w:fldChar w:fldCharType="begin"/>
+            </w:r>
+            <w:r>
+              <w:rPr>
+                <w:noProof/>
+                <w:webHidden/>
+              </w:rPr>
+              <w:instrText xml:space="preserve"> PAGEREF _Toc190918482 \h </w:instrText>
+            </w:r>
+            <w:r>
+              <w:rPr>
+                <w:noProof/>
+                <w:webHidden/>
+              </w:rPr>
+            </w:r>
+            <w:r>
+              <w:rPr>
+                <w:noProof/>
+                <w:webHidden/>
+              </w:rPr>
+              <w:fldChar w:fldCharType="separate"/>
+            </w:r>
+            <w:r>
+              <w:rPr>
+                <w:noProof/>
+                <w:webHidden/>
+              </w:rPr>
+              <w:t>4</w:t>
+            </w:r>
+            <w:r>
+              <w:rPr>
+                <w:noProof/>
+                <w:webHidden/>
+              </w:rPr>
+              <w:fldChar w:fldCharType="end"/>
+            </w:r>
+          </w:hyperlink>
+        </w:p>
+        <w:p>
+          <w:pPr>
+            <w:pStyle w:val="TOC1"/>
+            <w:tabs>
+              <w:tab w:val="right" w:leader="dot" w:pos="9350"/>
+            </w:tabs>
+            <w:rPr>
+              <w:noProof/>
+            </w:rPr>
+          </w:pPr>
+          <w:hyperlink w:anchor="_Toc190918483" w:history="1">
+            <w:r>
+              <w:rPr>
+                <w:rStyle w:val="Hyperlink"/>
+                <w:noProof/>
+              </w:rPr>
+              <w:t>Starting to Loft the Objects</w:t>
+            </w:r>
+            <w:r>
+              <w:rPr>
+                <w:noProof/>
+                <w:webHidden/>
+              </w:rPr>
+              <w:tab/>
+            </w:r>
+            <w:r>
+              <w:rPr>
+                <w:noProof/>
+                <w:webHidden/>
+              </w:rPr>
+              <w:fldChar w:fldCharType="begin"/>
+            </w:r>
+            <w:r>
+              <w:rPr>
+                <w:noProof/>
+                <w:webHidden/>
+              </w:rPr>
+              <w:instrText xml:space="preserve"> PAGEREF _Toc190918483 \h </w:instrText>
+            </w:r>
+            <w:r>
+              <w:rPr>
+                <w:noProof/>
+                <w:webHidden/>
+              </w:rPr>
+            </w:r>
+            <w:r>
+              <w:rPr>
+                <w:noProof/>
+                <w:webHidden/>
+              </w:rPr>
+              <w:fldChar w:fldCharType="separate"/>
+            </w:r>
+            <w:r>
+              <w:rPr>
+                <w:noProof/>
+                <w:webHidden/>
+              </w:rPr>
+              <w:t>5</w:t>
+            </w:r>
+            <w:r>
+              <w:rPr>
+                <w:noProof/>
+                <w:webHidden/>
+              </w:rPr>
+              <w:fldChar w:fldCharType="end"/>
+            </w:r>
+          </w:hyperlink>
+        </w:p>
+        <w:p>
+          <w:r>
+            <w:rPr>
+              <w:b/>
+              <w:bCs/>
+              <w:noProof/>
+            </w:rPr>
+            <w:fldChar w:fldCharType="end"/>
+          </w:r>
+        </w:p>
+      </w:sdtContent>
+    </w:sdt>
     <w:p/>
-    <w:p>
-      <w:pPr>
-        <w:pStyle w:val="Heading1"/>
-      </w:pPr>
-      <w:r>
-        <w:t>Why are we on Loft instead of G Stretch?</w:t>
-      </w:r>
-    </w:p>
-    <w:p>
-      <w:r>
-        <w:t>Although, Loop tools are a fantastic add-on in most cases, because it is a 3</w:t>
-      </w:r>
+    <w:p/>
+    <w:p>
       <w:r>
         <w:rPr>
-          <w:vertAlign w:val="superscript"/>
+          <w:noProof/>
         </w:rPr>
-        <w:t>rd</w:t>
-      </w:r>
-      <w:r>
-        <w:t xml:space="preserve"> party tool, and not maintained by the Blender team itself, things can get a bit buggy when Blender decides to massively update some things, and the Loop Tool’s company has not caught up. This is the case with G Stretch. G stretch relies enormously on the Annotation tool or the G pencil tool for it to work. This is a difference between this tool and the other one in the Loop Tools arsenal. The problem is that Blender has tremendously updated these tools, and Loop tool does not any longer know how to connect to them. This is a problem, and the reason why (for now) we are skipping over the G stretch tool and going on to the next tool, which is: Loft.</w:t>
-      </w:r>
-    </w:p>
-    <w:p/>
-    <w:p>
-      <w:pPr>
-        <w:pStyle w:val="Heading1"/>
-      </w:pPr>
-      <w:r>
-        <w:t>What is the Loft Tool?</w:t>
-      </w:r>
-    </w:p>
-    <w:p>
-      <w:r>
-        <w:t>The Loft tool is kind of like bridge and it will take some shapes and attempt to make a bridge or loft between the. Bridge and loft are so similar that they will share the same Last Operation dialog box at the bottom of the screen. Be careful, because when you are changing the settings for one, you are changing the settings for the other.</w:t>
-      </w:r>
-    </w:p>
-    <w:p>
-      <w:r>
         <w:drawing>
-          <wp:inline distT="0" distB="0" distL="0" distR="0" wp14:anchorId="031E7471" wp14:editId="4265CF85">
-            <wp:extent cx="3524742" cy="2114845"/>
-            <wp:effectExtent l="0" t="0" r="0" b="0"/>
-            <wp:docPr id="2021151541" name="Picture 1"/>
+          <wp:inline distT="0" distB="0" distL="0" distR="0" wp14:anchorId="58930F48" wp14:editId="4B4FEDE6">
+            <wp:extent cx="2571750" cy="2295525"/>
+            <wp:effectExtent l="0" t="0" r="0" b="9525"/>
+            <wp:docPr id="1769877776" name="Picture 2"/>
             <wp:cNvGraphicFramePr>
               <a:graphicFrameLocks xmlns:a="http://schemas.openxmlformats.org/drawingml/2006/main" noChangeAspect="1"/>
             </wp:cNvGraphicFramePr>
@@ -61,11 +418,239 @@
               <a:graphicData uri="http://schemas.openxmlformats.org/drawingml/2006/picture">
                 <pic:pic xmlns:pic="http://schemas.openxmlformats.org/drawingml/2006/picture">
                   <pic:nvPicPr>
-                    <pic:cNvPr id="2021151541" name=""/>
+                    <pic:cNvPr id="0" name="Picture 1"/>
+                    <pic:cNvPicPr>
+                      <a:picLocks noChangeAspect="1" noChangeArrowheads="1"/>
+                    </pic:cNvPicPr>
+                  </pic:nvPicPr>
+                  <pic:blipFill>
+                    <a:blip r:embed="rId8">
+                      <a:extLst>
+                        <a:ext uri="{28A0092B-C50C-407E-A947-70E740481C1C}">
+                          <a14:useLocalDpi xmlns:a14="http://schemas.microsoft.com/office/drawing/2010/main" val="0"/>
+                        </a:ext>
+                      </a:extLst>
+                    </a:blip>
+                    <a:srcRect/>
+                    <a:stretch>
+                      <a:fillRect/>
+                    </a:stretch>
+                  </pic:blipFill>
+                  <pic:spPr bwMode="auto">
+                    <a:xfrm>
+                      <a:off x="0" y="0"/>
+                      <a:ext cx="2571750" cy="2295525"/>
+                    </a:xfrm>
+                    <a:prstGeom prst="rect">
+                      <a:avLst/>
+                    </a:prstGeom>
+                    <a:noFill/>
+                    <a:ln>
+                      <a:noFill/>
+                    </a:ln>
+                  </pic:spPr>
+                </pic:pic>
+              </a:graphicData>
+            </a:graphic>
+          </wp:inline>
+        </w:drawing>
+      </w:r>
+    </w:p>
+    <w:p>
+      <w:pPr>
+        <w:pStyle w:val="Heading1"/>
+      </w:pPr>
+      <w:bookmarkStart w:id="0" w:name="_Toc190918479"/>
+      <w:r>
+        <w:t>Why are we on Loft instead of G Stretch?</w:t>
+      </w:r>
+      <w:bookmarkEnd w:id="0"/>
+    </w:p>
+    <w:p>
+      <w:r>
+        <w:t>I know you are probably wondering what happened to that last lesson on G Stretch, and why are we skipping it and going straight on through to this tutorial on the Loft tool. Well a</w:t>
+      </w:r>
+      <w:r>
+        <w:t>lthough, Loop tools are a fantastic add-on in most cases, because it is a 3</w:t>
+      </w:r>
+      <w:r>
+        <w:rPr>
+          <w:vertAlign w:val="superscript"/>
+        </w:rPr>
+        <w:t>rd</w:t>
+      </w:r>
+      <w:r>
+        <w:t xml:space="preserve"> party tool, and not maintained by the Blender team itself, things can get a bit buggy when Blender decides to massively update some things, and</w:t>
+      </w:r>
+      <w:r>
+        <w:t xml:space="preserve"> sometimes these third parties like,</w:t>
+      </w:r>
+      <w:r>
+        <w:t xml:space="preserve"> the Loop Tool’s company</w:t>
+      </w:r>
+      <w:r>
+        <w:t xml:space="preserve">, </w:t>
+      </w:r>
+      <w:r>
+        <w:t xml:space="preserve">has not </w:t>
+      </w:r>
+      <w:r>
+        <w:t xml:space="preserve">quit got it all-together yet </w:t>
+      </w:r>
+      <w:r>
+        <w:t>caught up</w:t>
+      </w:r>
+      <w:r>
+        <w:t>.</w:t>
+      </w:r>
+      <w:r>
+        <w:t xml:space="preserve"> </w:t>
+      </w:r>
+    </w:p>
+    <w:p>
+      <w:r>
+        <w:t>This is the case with G Stretch. G stretch relies enormously on the Annotation tool</w:t>
+      </w:r>
+      <w:r>
+        <w:t>,</w:t>
+      </w:r>
+      <w:r>
+        <w:t xml:space="preserve"> or the G pencil tool</w:t>
+      </w:r>
+      <w:r>
+        <w:t>,</w:t>
+      </w:r>
+      <w:r>
+        <w:t xml:space="preserve"> for it to work. This is a difference between this tool and the other </w:t>
+      </w:r>
+      <w:r>
+        <w:t>tools in this arsenal</w:t>
+      </w:r>
+      <w:r>
+        <w:t xml:space="preserve">. </w:t>
+      </w:r>
+      <w:proofErr w:type="gramStart"/>
+      <w:r>
+        <w:t xml:space="preserve">So, </w:t>
+      </w:r>
+      <w:r>
+        <w:t xml:space="preserve"> problem</w:t>
+      </w:r>
+      <w:proofErr w:type="gramEnd"/>
+      <w:r>
+        <w:t xml:space="preserve"> </w:t>
+      </w:r>
+      <w:r>
+        <w:t xml:space="preserve">lies in the fact </w:t>
+      </w:r>
+      <w:r>
+        <w:t>that Blender has tremendously updated these</w:t>
+      </w:r>
+      <w:r>
+        <w:t xml:space="preserve"> drawing</w:t>
+      </w:r>
+      <w:r>
+        <w:t xml:space="preserve"> tools, and </w:t>
+      </w:r>
+      <w:r>
+        <w:t xml:space="preserve">so now </w:t>
+      </w:r>
+      <w:r>
+        <w:t xml:space="preserve">Loop tool does not </w:t>
+      </w:r>
+      <w:r>
+        <w:lastRenderedPageBreak/>
+        <w:t>any longer know how to connect to them. This is a problem, and the reason why (for now) we are skipping over the G stretch tool</w:t>
+      </w:r>
+      <w:r>
+        <w:t>,</w:t>
+      </w:r>
+      <w:r>
+        <w:t xml:space="preserve"> and going on to the next tool, which is: Loft.</w:t>
+      </w:r>
+    </w:p>
+    <w:p/>
+    <w:p>
+      <w:pPr>
+        <w:pStyle w:val="Heading1"/>
+      </w:pPr>
+      <w:bookmarkStart w:id="1" w:name="_Toc190918480"/>
+      <w:r>
+        <w:t>What is the Loft Tool?</w:t>
+      </w:r>
+      <w:bookmarkEnd w:id="1"/>
+    </w:p>
+    <w:p>
+      <w:r>
+        <w:t xml:space="preserve">The </w:t>
+      </w:r>
+      <w:r>
+        <w:rPr>
+          <w:rStyle w:val="BlueBoldenChar"/>
+          <w:rFonts w:eastAsiaTheme="minorHAnsi"/>
+        </w:rPr>
+        <w:t>Loft tool</w:t>
+      </w:r>
+      <w:r>
+        <w:t xml:space="preserve"> is kind of like bridge and it will take some </w:t>
+      </w:r>
+      <w:r>
+        <w:t xml:space="preserve">mesh </w:t>
+      </w:r>
+      <w:r>
+        <w:t>shapes</w:t>
+      </w:r>
+      <w:r>
+        <w:t>,</w:t>
+      </w:r>
+      <w:r>
+        <w:t xml:space="preserve"> and attempt to make a bridge</w:t>
+      </w:r>
+      <w:r>
+        <w:t>,</w:t>
+      </w:r>
+      <w:r>
+        <w:t xml:space="preserve"> or loft between the</w:t>
+      </w:r>
+      <w:r>
+        <w:t xml:space="preserve"> objects.</w:t>
+      </w:r>
+      <w:r>
+        <w:t xml:space="preserve"> </w:t>
+      </w:r>
+      <w:r>
+        <w:t xml:space="preserve">The loft tool and the bridge tool are very similar. They </w:t>
+      </w:r>
+      <w:r>
+        <w:t xml:space="preserve">are so similar that they will share the same Last Operation dialog box at the bottom of the screen. Be careful, because when you are changing the settings for one, you are changing the settings for </w:t>
+      </w:r>
+      <w:r>
+        <w:t>bridge tool, which as you remember is the first tool in this Loop tool treasure chest</w:t>
+      </w:r>
+      <w:r>
+        <w:t>.</w:t>
+      </w:r>
+    </w:p>
+    <w:p/>
+    <w:p>
+      <w:r>
+        <w:drawing>
+          <wp:inline distT="0" distB="0" distL="0" distR="0" wp14:anchorId="12B5E027" wp14:editId="62322BD5">
+            <wp:extent cx="5943600" cy="1449070"/>
+            <wp:effectExtent l="0" t="0" r="0" b="0"/>
+            <wp:docPr id="284367706" name="Picture 1"/>
+            <wp:cNvGraphicFramePr>
+              <a:graphicFrameLocks xmlns:a="http://schemas.openxmlformats.org/drawingml/2006/main" noChangeAspect="1"/>
+            </wp:cNvGraphicFramePr>
+            <a:graphic xmlns:a="http://schemas.openxmlformats.org/drawingml/2006/main">
+              <a:graphicData uri="http://schemas.openxmlformats.org/drawingml/2006/picture">
+                <pic:pic xmlns:pic="http://schemas.openxmlformats.org/drawingml/2006/picture">
+                  <pic:nvPicPr>
+                    <pic:cNvPr id="284367706" name=""/>
                     <pic:cNvPicPr/>
                   </pic:nvPicPr>
                   <pic:blipFill>
-                    <a:blip r:embed="rId5"/>
+                    <a:blip r:embed="rId9"/>
                     <a:stretch>
                       <a:fillRect/>
                     </a:stretch>
@@ -73,7 +658,7 @@
                   <pic:spPr>
                     <a:xfrm>
                       <a:off x="0" y="0"/>
-                      <a:ext cx="3524742" cy="2114845"/>
+                      <a:ext cx="5943600" cy="1449070"/>
                     </a:xfrm>
                     <a:prstGeom prst="rect">
                       <a:avLst/>
@@ -86,23 +671,28 @@
         </w:drawing>
       </w:r>
     </w:p>
+    <w:p/>
     <w:p>
       <w:pPr>
         <w:pStyle w:val="Heading1"/>
       </w:pPr>
+      <w:bookmarkStart w:id="2" w:name="_Toc190918481"/>
       <w:r>
         <w:t>Prepping the Objects</w:t>
       </w:r>
+      <w:bookmarkEnd w:id="2"/>
     </w:p>
     <w:p/>
     <w:p>
       <w:r>
-        <w:lastRenderedPageBreak/>
         <w:t>Let’s start by adding some Circles to the viewport, so we have something to work with</w:t>
       </w:r>
     </w:p>
     <w:p>
       <w:r>
+        <w:rPr>
+          <w:noProof/>
+        </w:rPr>
         <w:drawing>
           <wp:inline distT="0" distB="0" distL="0" distR="0" wp14:anchorId="1760C6A9" wp14:editId="76B207E6">
             <wp:extent cx="4629796" cy="1238423"/>
@@ -119,7 +709,7 @@
                     <pic:cNvPicPr/>
                   </pic:nvPicPr>
                   <pic:blipFill>
-                    <a:blip r:embed="rId6"/>
+                    <a:blip r:embed="rId10"/>
                     <a:stretch>
                       <a:fillRect/>
                     </a:stretch>
@@ -165,6 +755,10 @@
     </w:p>
     <w:p>
       <w:r>
+        <w:rPr>
+          <w:noProof/>
+        </w:rPr>
+        <w:lastRenderedPageBreak/>
         <w:drawing>
           <wp:inline distT="0" distB="0" distL="0" distR="0" wp14:anchorId="7C0C8B17" wp14:editId="65B55BFA">
             <wp:extent cx="2638424" cy="2622238"/>
@@ -181,7 +775,7 @@
                     <pic:cNvPicPr/>
                   </pic:nvPicPr>
                   <pic:blipFill>
-                    <a:blip r:embed="rId7"/>
+                    <a:blip r:embed="rId11"/>
                     <a:stretch>
                       <a:fillRect/>
                     </a:stretch>
@@ -205,6 +799,9 @@
     <w:p/>
     <w:p>
       <w:r>
+        <w:rPr>
+          <w:noProof/>
+        </w:rPr>
         <w:drawing>
           <wp:inline distT="0" distB="0" distL="0" distR="0" wp14:anchorId="535730EA" wp14:editId="26C2FE9A">
             <wp:extent cx="3286125" cy="2508631"/>
@@ -221,7 +818,7 @@
                     <pic:cNvPicPr/>
                   </pic:nvPicPr>
                   <pic:blipFill>
-                    <a:blip r:embed="rId8"/>
+                    <a:blip r:embed="rId12"/>
                     <a:stretch>
                       <a:fillRect/>
                     </a:stretch>
@@ -244,7 +841,6 @@
     </w:p>
     <w:p>
       <w:r>
-        <w:lastRenderedPageBreak/>
         <w:t xml:space="preserve">Hit the </w:t>
       </w:r>
       <w:r>
@@ -255,7 +851,13 @@
         <w:t xml:space="preserve">3 </w:t>
       </w:r>
       <w:r>
-        <w:t xml:space="preserve">key on the numpad and turn this circle to the side. We want to then hit the </w:t>
+        <w:t>key on the numpad and turn this circle</w:t>
+      </w:r>
+      <w:r>
+        <w:t>, so we can look at it from its side view</w:t>
+      </w:r>
+      <w:r>
+        <w:t xml:space="preserve">. We want to then hit the </w:t>
       </w:r>
       <w:r>
         <w:rPr>
@@ -291,14 +893,40 @@
         <w:t xml:space="preserve">Y </w:t>
       </w:r>
       <w:r>
-        <w:t>key to constrain the movement to the Y axis</w:t>
-      </w:r>
-      <w:r>
-        <w:t>. We are looking at these circles from the side so they look like thin straight lines. But we kept them in line.</w:t>
-      </w:r>
-    </w:p>
-    <w:p>
-      <w:r>
+        <w:t xml:space="preserve">key to constrain the movement to the </w:t>
+      </w:r>
+      <w:r>
+        <w:rPr>
+          <w:rStyle w:val="BlueBoldenChar"/>
+          <w:rFonts w:eastAsiaTheme="minorHAnsi"/>
+        </w:rPr>
+        <w:t>Y</w:t>
+      </w:r>
+      <w:r>
+        <w:t xml:space="preserve"> axis</w:t>
+      </w:r>
+      <w:r>
+        <w:t>. We are looking at these circles from the side</w:t>
+      </w:r>
+      <w:r>
+        <w:t>,</w:t>
+      </w:r>
+      <w:r>
+        <w:t xml:space="preserve"> so they </w:t>
+      </w:r>
+      <w:r>
+        <w:t xml:space="preserve">should </w:t>
+      </w:r>
+      <w:r>
+        <w:t>look like thin straight lines. But we kept them in line.</w:t>
+      </w:r>
+    </w:p>
+    <w:p>
+      <w:r>
+        <w:rPr>
+          <w:noProof/>
+        </w:rPr>
+        <w:lastRenderedPageBreak/>
         <w:drawing>
           <wp:inline distT="0" distB="0" distL="0" distR="0" wp14:anchorId="3261BD4F" wp14:editId="590D5A51">
             <wp:extent cx="6071478" cy="3467100"/>
@@ -315,7 +943,7 @@
                     <pic:cNvPicPr/>
                   </pic:nvPicPr>
                   <pic:blipFill>
-                    <a:blip r:embed="rId9"/>
+                    <a:blip r:embed="rId13"/>
                     <a:stretch>
                       <a:fillRect/>
                     </a:stretch>
@@ -343,9 +971,11 @@
       <w:pPr>
         <w:pStyle w:val="Heading1"/>
       </w:pPr>
+      <w:bookmarkStart w:id="3" w:name="_Toc190918482"/>
       <w:r>
         <w:t>Joining Objects Together</w:t>
       </w:r>
+      <w:bookmarkEnd w:id="3"/>
     </w:p>
     <w:p>
       <w:r>
@@ -394,17 +1024,47 @@
         <w:t xml:space="preserve">mode, </w:t>
       </w:r>
       <w:r>
-        <w:t xml:space="preserve">make sure you select all of the objects that you want to work with Hit </w:t>
+        <w:t xml:space="preserve">make sure </w:t>
+      </w:r>
+      <w:r>
+        <w:t xml:space="preserve">that </w:t>
+      </w:r>
+      <w:r>
+        <w:t>you select all of the objects that you want to work with</w:t>
+      </w:r>
+      <w:r>
+        <w:t>. Then</w:t>
+      </w:r>
+      <w:r>
+        <w:t xml:space="preserve"> </w:t>
+      </w:r>
+      <w:proofErr w:type="gramStart"/>
+      <w:r>
+        <w:t xml:space="preserve">hit </w:t>
+      </w:r>
+      <w:r>
+        <w:t xml:space="preserve"> </w:t>
       </w:r>
       <w:r>
         <w:rPr>
           <w:rStyle w:val="BlueBoldenChar"/>
           <w:rFonts w:eastAsiaTheme="minorHAnsi"/>
         </w:rPr>
-        <w:t>CTRL-J</w:t>
-      </w:r>
-      <w:r>
-        <w:t xml:space="preserve"> and join them together first.</w:t>
+        <w:t>CTRL</w:t>
+      </w:r>
+      <w:proofErr w:type="gramEnd"/>
+      <w:r>
+        <w:rPr>
+          <w:rStyle w:val="BlueBoldenChar"/>
+          <w:rFonts w:eastAsiaTheme="minorHAnsi"/>
+        </w:rPr>
+        <w:t>-J</w:t>
+      </w:r>
+      <w:r>
+        <w:t xml:space="preserve"> and join them together</w:t>
+      </w:r>
+      <w:r>
+        <w:t>.</w:t>
       </w:r>
     </w:p>
     <w:p/>
@@ -434,7 +1094,7 @@
                     </pic:cNvPicPr>
                   </pic:nvPicPr>
                   <pic:blipFill>
-                    <a:blip r:embed="rId10">
+                    <a:blip r:embed="rId14">
                       <a:extLst>
                         <a:ext uri="{28A0092B-C50C-407E-A947-70E740481C1C}">
                           <a14:useLocalDpi xmlns:a14="http://schemas.microsoft.com/office/drawing/2010/main" val="0"/>
@@ -468,6 +1128,9 @@
     </w:p>
     <w:p>
       <w:r>
+        <w:rPr>
+          <w:noProof/>
+        </w:rPr>
         <w:drawing>
           <wp:inline distT="0" distB="0" distL="0" distR="0" wp14:anchorId="1F1E5FED" wp14:editId="7643CED2">
             <wp:extent cx="5943600" cy="2807970"/>
@@ -484,7 +1147,7 @@
                     <pic:cNvPicPr/>
                   </pic:nvPicPr>
                   <pic:blipFill>
-                    <a:blip r:embed="rId11"/>
+                    <a:blip r:embed="rId15"/>
                     <a:stretch>
                       <a:fillRect/>
                     </a:stretch>
@@ -507,16 +1170,36 @@
     </w:p>
     <w:p>
       <w:r>
-        <w:t>You will know they are joined together, because they will all turn orange. Instead of one being orange, and the rest of the circles being a red color.</w:t>
+        <w:t xml:space="preserve">You will know they are joined together, because </w:t>
+      </w:r>
+      <w:r>
+        <w:t>these circles</w:t>
+      </w:r>
+      <w:r>
+        <w:t xml:space="preserve"> will all turn orange. Instead of one being orange, and the rest of </w:t>
+      </w:r>
+      <w:r>
+        <w:t>them</w:t>
+      </w:r>
+      <w:r>
+        <w:t xml:space="preserve"> being a red color.</w:t>
       </w:r>
     </w:p>
     <w:p>
       <w:pPr>
         <w:pStyle w:val="Heading1"/>
       </w:pPr>
-      <w:r>
-        <w:t>Starting the Loft the Objects</w:t>
-      </w:r>
+      <w:bookmarkStart w:id="4" w:name="_Toc190918483"/>
+      <w:r>
+        <w:t>Starting t</w:t>
+      </w:r>
+      <w:r>
+        <w:t>o</w:t>
+      </w:r>
+      <w:r>
+        <w:t xml:space="preserve"> Loft the Objects</w:t>
+      </w:r>
+      <w:bookmarkEnd w:id="4"/>
     </w:p>
     <w:p>
       <w:r>
@@ -535,6 +1218,9 @@
     </w:p>
     <w:p>
       <w:r>
+        <w:rPr>
+          <w:noProof/>
+        </w:rPr>
         <w:drawing>
           <wp:inline distT="0" distB="0" distL="0" distR="0" wp14:anchorId="15729C15" wp14:editId="607E6DA6">
             <wp:extent cx="5181827" cy="2600325"/>
@@ -551,7 +1237,7 @@
                     <pic:cNvPicPr/>
                   </pic:nvPicPr>
                   <pic:blipFill>
-                    <a:blip r:embed="rId12"/>
+                    <a:blip r:embed="rId16"/>
                     <a:stretch>
                       <a:fillRect/>
                     </a:stretch>
@@ -581,8 +1267,16 @@
         <w:rPr>
           <w:rStyle w:val="BoldMaroonListChar"/>
         </w:rPr>
-        <w:t>right click</w:t>
-      </w:r>
+        <w:t xml:space="preserve">right </w:t>
+      </w:r>
+      <w:proofErr w:type="gramStart"/>
+      <w:r>
+        <w:rPr>
+          <w:rStyle w:val="BoldMaroonListChar"/>
+        </w:rPr>
+        <w:t>click</w:t>
+      </w:r>
+      <w:proofErr w:type="gramEnd"/>
       <w:r>
         <w:t xml:space="preserve"> and select </w:t>
       </w:r>
@@ -599,6 +1293,9 @@
     </w:p>
     <w:p>
       <w:r>
+        <w:rPr>
+          <w:noProof/>
+        </w:rPr>
         <w:drawing>
           <wp:inline distT="0" distB="0" distL="0" distR="0" wp14:anchorId="4A12833E" wp14:editId="4341B3B8">
             <wp:extent cx="5496692" cy="2095792"/>
@@ -615,7 +1312,7 @@
                     <pic:cNvPicPr/>
                   </pic:nvPicPr>
                   <pic:blipFill>
-                    <a:blip r:embed="rId13"/>
+                    <a:blip r:embed="rId17"/>
                     <a:stretch>
                       <a:fillRect/>
                     </a:stretch>
@@ -638,11 +1335,29 @@
     </w:p>
     <w:p>
       <w:r>
-        <w:t>This is what we start out with but that is because it wants to give us some weird settings and we will need to change them.</w:t>
-      </w:r>
-    </w:p>
-    <w:p>
-      <w:r>
+        <w:t xml:space="preserve">This </w:t>
+      </w:r>
+      <w:r>
+        <w:t xml:space="preserve">is what I started with, but yours might look different depending on what your settings have started out with for this tool. It will usually give us </w:t>
+      </w:r>
+      <w:r>
+        <w:t>(</w:t>
+      </w:r>
+      <w:r>
+        <w:t>by default</w:t>
+      </w:r>
+      <w:r>
+        <w:t>)</w:t>
+      </w:r>
+      <w:r>
+        <w:t xml:space="preserve"> some weird settings, and we will need to change them. </w:t>
+      </w:r>
+    </w:p>
+    <w:p>
+      <w:r>
+        <w:rPr>
+          <w:noProof/>
+        </w:rPr>
         <w:drawing>
           <wp:inline distT="0" distB="0" distL="0" distR="0" wp14:anchorId="67D5657A" wp14:editId="0FE4A8D4">
             <wp:extent cx="5943600" cy="3258185"/>
@@ -659,7 +1374,7 @@
                     <pic:cNvPicPr/>
                   </pic:nvPicPr>
                   <pic:blipFill>
-                    <a:blip r:embed="rId14"/>
+                    <a:blip r:embed="rId18"/>
                     <a:stretch>
                       <a:fillRect/>
                     </a:stretch>
@@ -683,11 +1398,20 @@
     <w:p/>
     <w:p>
       <w:r>
-        <w:t>This is the settings that they gave us, and this is why things are weird.</w:t>
-      </w:r>
-    </w:p>
-    <w:p>
-      <w:r>
+        <w:t xml:space="preserve">This is the settings that </w:t>
+      </w:r>
+      <w:r>
+        <w:t>I was given</w:t>
+      </w:r>
+      <w:r>
+        <w:t>, and this is why things are weird.</w:t>
+      </w:r>
+    </w:p>
+    <w:p>
+      <w:r>
+        <w:rPr>
+          <w:noProof/>
+        </w:rPr>
         <w:lastRenderedPageBreak/>
         <w:drawing>
           <wp:inline distT="0" distB="0" distL="0" distR="0" wp14:anchorId="319E72CF" wp14:editId="26A74538">
@@ -705,7 +1429,7 @@
                     <pic:cNvPicPr/>
                   </pic:nvPicPr>
                   <pic:blipFill>
-                    <a:blip r:embed="rId15"/>
+                    <a:blip r:embed="rId19"/>
                     <a:stretch>
                       <a:fillRect/>
                     </a:stretch>
@@ -729,11 +1453,45 @@
     <w:p/>
     <w:p>
       <w:r>
-        <w:t>We want to change them to this. Unchecking that Reverse checkbox really made a difference in my case.</w:t>
-      </w:r>
-    </w:p>
-    <w:p>
-      <w:r>
+        <w:t xml:space="preserve">We want to change </w:t>
+      </w:r>
+      <w:r>
+        <w:t xml:space="preserve">these settings </w:t>
+      </w:r>
+      <w:r>
+        <w:t xml:space="preserve">to this. </w:t>
+      </w:r>
+      <w:r>
+        <w:rPr>
+          <w:rStyle w:val="BoldMaroonListChar"/>
+        </w:rPr>
+        <w:t>Unchecking</w:t>
+      </w:r>
+      <w:r>
+        <w:t xml:space="preserve"> that </w:t>
+      </w:r>
+      <w:r>
+        <w:rPr>
+          <w:rStyle w:val="BlueBoldenChar"/>
+          <w:rFonts w:eastAsiaTheme="minorHAnsi"/>
+        </w:rPr>
+        <w:t>Reverse</w:t>
+      </w:r>
+      <w:r>
+        <w:t xml:space="preserve"> checkbox </w:t>
+      </w:r>
+      <w:r>
+        <w:t>can really make a difference.</w:t>
+      </w:r>
+      <w:r>
+        <w:t xml:space="preserve"> </w:t>
+      </w:r>
+    </w:p>
+    <w:p>
+      <w:r>
+        <w:rPr>
+          <w:noProof/>
+        </w:rPr>
         <w:drawing>
           <wp:inline distT="0" distB="0" distL="0" distR="0" wp14:anchorId="76E75636" wp14:editId="23E34171">
             <wp:extent cx="3296110" cy="1762371"/>
@@ -750,7 +1508,7 @@
                     <pic:cNvPicPr/>
                   </pic:nvPicPr>
                   <pic:blipFill>
-                    <a:blip r:embed="rId16"/>
+                    <a:blip r:embed="rId20"/>
                     <a:stretch>
                       <a:fillRect/>
                     </a:stretch>
@@ -779,6 +1537,9 @@
     </w:p>
     <w:p>
       <w:r>
+        <w:rPr>
+          <w:noProof/>
+        </w:rPr>
         <w:drawing>
           <wp:inline distT="0" distB="0" distL="0" distR="0" wp14:anchorId="4B70F557" wp14:editId="01051E2C">
             <wp:extent cx="4067175" cy="2767939"/>
@@ -795,7 +1556,7 @@
                     <pic:cNvPicPr/>
                   </pic:nvPicPr>
                   <pic:blipFill>
-                    <a:blip r:embed="rId17"/>
+                    <a:blip r:embed="rId21"/>
                     <a:stretch>
                       <a:fillRect/>
                     </a:stretch>
@@ -824,6 +1585,9 @@
     </w:p>
     <w:p>
       <w:r>
+        <w:rPr>
+          <w:noProof/>
+        </w:rPr>
         <w:drawing>
           <wp:inline distT="0" distB="0" distL="0" distR="0" wp14:anchorId="40A8E4A8" wp14:editId="3E9E1C39">
             <wp:extent cx="5943600" cy="4495165"/>
@@ -840,7 +1604,7 @@
                     <pic:cNvPicPr/>
                   </pic:nvPicPr>
                   <pic:blipFill>
-                    <a:blip r:embed="rId18"/>
+                    <a:blip r:embed="rId22"/>
                     <a:stretch>
                       <a:fillRect/>
                     </a:stretch>
@@ -863,12 +1627,29 @@
     </w:p>
     <w:p>
       <w:r>
-        <w:t>You can try and twist it.</w:t>
+        <w:t>You can</w:t>
+      </w:r>
+      <w:r>
+        <w:t xml:space="preserve"> </w:t>
+      </w:r>
+      <w:proofErr w:type="gramStart"/>
+      <w:r>
+        <w:t xml:space="preserve">even </w:t>
+      </w:r>
+      <w:r>
+        <w:t xml:space="preserve"> try</w:t>
+      </w:r>
+      <w:proofErr w:type="gramEnd"/>
+      <w:r>
+        <w:t xml:space="preserve"> and twist it.</w:t>
       </w:r>
     </w:p>
     <w:p/>
     <w:p>
       <w:r>
+        <w:rPr>
+          <w:noProof/>
+        </w:rPr>
         <w:lastRenderedPageBreak/>
         <w:drawing>
           <wp:inline distT="0" distB="0" distL="0" distR="0" wp14:anchorId="55158392" wp14:editId="44BDB65E">
@@ -886,7 +1667,7 @@
                     <pic:cNvPicPr/>
                   </pic:nvPicPr>
                   <pic:blipFill>
-                    <a:blip r:embed="rId19"/>
+                    <a:blip r:embed="rId23"/>
                     <a:stretch>
                       <a:fillRect/>
                     </a:stretch>
@@ -910,7 +1691,16 @@
     <w:p/>
     <w:p>
       <w:r>
-        <w:t>But if you throw in that Reverse check box, you got a mess.</w:t>
+        <w:t xml:space="preserve">But if you throw in that </w:t>
+      </w:r>
+      <w:r>
+        <w:rPr>
+          <w:rStyle w:val="BoldRedChar"/>
+        </w:rPr>
+        <w:t>Reverse</w:t>
+      </w:r>
+      <w:r>
+        <w:t xml:space="preserve"> check box, you got a mess.</w:t>
       </w:r>
     </w:p>
     <w:p>
@@ -1026,6 +1816,9 @@
         </mc:AlternateContent>
       </w:r>
       <w:r>
+        <w:rPr>
+          <w:noProof/>
+        </w:rPr>
         <w:drawing>
           <wp:inline distT="0" distB="0" distL="0" distR="0" wp14:anchorId="23CF67AF" wp14:editId="232085BA">
             <wp:extent cx="5943600" cy="3745230"/>
@@ -1042,7 +1835,7 @@
                     <pic:cNvPicPr/>
                   </pic:nvPicPr>
                   <pic:blipFill>
-                    <a:blip r:embed="rId20"/>
+                    <a:blip r:embed="rId24"/>
                     <a:stretch>
                       <a:fillRect/>
                     </a:stretch>
@@ -1066,11 +1859,56 @@
     <w:p/>
     <w:p>
       <w:r>
-        <w:t>But this looks the best, and for this, we could even go with less segments and get better optimization, where if we animate it, it would react faster. Especially if your scene was quite complex with other things that weighed your animation down.</w:t>
-      </w:r>
-    </w:p>
-    <w:p>
-      <w:r>
+        <w:t>But</w:t>
+      </w:r>
+      <w:r>
+        <w:t xml:space="preserve">, as you can see from this next image, these following settings seem to be </w:t>
+      </w:r>
+      <w:r>
+        <w:t>the best</w:t>
+      </w:r>
+      <w:r>
+        <w:t>. We</w:t>
+      </w:r>
+      <w:r>
+        <w:t xml:space="preserve"> could even go with less segments and get better optimization</w:t>
+      </w:r>
+      <w:r>
+        <w:t>.</w:t>
+      </w:r>
+      <w:r>
+        <w:t xml:space="preserve"> </w:t>
+      </w:r>
+      <w:r>
+        <w:t xml:space="preserve">Then if </w:t>
+      </w:r>
+      <w:r>
+        <w:t xml:space="preserve">we </w:t>
+      </w:r>
+      <w:r>
+        <w:t xml:space="preserve">try to </w:t>
+      </w:r>
+      <w:r>
+        <w:t>animate it, it would react faster. Especially if your scene was quite complex</w:t>
+      </w:r>
+      <w:r>
+        <w:t>,</w:t>
+      </w:r>
+      <w:r>
+        <w:t xml:space="preserve"> with other </w:t>
+      </w:r>
+      <w:r>
+        <w:t>objects</w:t>
+      </w:r>
+      <w:r>
+        <w:t xml:space="preserve"> that weighed your animation down.</w:t>
+      </w:r>
+    </w:p>
+    <w:p>
+      <w:r>
+        <w:rPr>
+          <w:noProof/>
+        </w:rPr>
         <w:lastRenderedPageBreak/>
         <w:drawing>
           <wp:inline distT="0" distB="0" distL="0" distR="0" wp14:anchorId="3AB782D4" wp14:editId="2E03CEE1">
@@ -1088,7 +1926,7 @@
                     <pic:cNvPicPr/>
                   </pic:nvPicPr>
                   <pic:blipFill>
-                    <a:blip r:embed="rId21"/>
+                    <a:blip r:embed="rId25"/>
                     <a:stretch>
                       <a:fillRect/>
                     </a:stretch>
@@ -1116,6 +1954,7 @@
       </w:r>
     </w:p>
     <w:sectPr>
+      <w:headerReference w:type="default" r:id="rId26"/>
       <w:pgSz w:w="12240" w:h="15840"/>
       <w:pgMar w:top="1440" w:right="1440" w:bottom="1440" w:left="1440" w:header="720" w:footer="720" w:gutter="0"/>
       <w:cols w:space="720"/>
@@ -1123,6 +1962,109 @@
     </w:sectPr>
   </w:body>
 </w:document>
+</file>
+
+<file path=word/endnotes.xml><?xml version="1.0" encoding="utf-8"?>
+<w:endnotes xmlns:wpc="http://schemas.microsoft.com/office/word/2010/wordprocessingCanvas" xmlns:cx="http://schemas.microsoft.com/office/drawing/2014/chartex" xmlns:cx1="http://schemas.microsoft.com/office/drawing/2015/9/8/chartex" xmlns:cx2="http://schemas.microsoft.com/office/drawing/2015/10/21/chartex" xmlns:cx3="http://schemas.microsoft.com/office/drawing/2016/5/9/chartex" xmlns:cx4="http://schemas.microsoft.com/office/drawing/2016/5/10/chartex" xmlns:cx5="http://schemas.microsoft.com/office/drawing/2016/5/11/chartex" xmlns:cx6="http://schemas.microsoft.com/office/drawing/2016/5/12/chartex" xmlns:cx7="http://schemas.microsoft.com/office/drawing/2016/5/13/chartex" xmlns:cx8="http://schemas.microsoft.com/office/drawing/2016/5/14/chartex" xmlns:mc="http://schemas.openxmlformats.org/markup-compatibility/2006" xmlns:aink="http://schemas.microsoft.com/office/drawing/2016/ink" xmlns:am3d="http://schemas.microsoft.com/office/drawing/2017/model3d" xmlns:o="urn:schemas-microsoft-com:office:office" xmlns:oel="http://schemas.microsoft.com/office/2019/extlst" xmlns:r="http://schemas.openxmlformats.org/officeDocument/2006/relationships" xmlns:m="http://schemas.openxmlformats.org/officeDocument/2006/math" xmlns:v="urn:schemas-microsoft-com:vml" xmlns:wp14="http://schemas.microsoft.com/office/word/2010/wordprocessingDrawing" xmlns:wp="http://schemas.openxmlformats.org/drawingml/2006/wordprocessingDrawing" xmlns:w10="urn:schemas-microsoft-com:office:word" xmlns:w="http://schemas.openxmlformats.org/wordprocessingml/2006/main" xmlns:w14="http://schemas.microsoft.com/office/word/2010/wordml" xmlns:w15="http://schemas.microsoft.com/office/word/2012/wordml" xmlns:w16cex="http://schemas.microsoft.com/office/word/2018/wordml/cex" xmlns:w16cid="http://schemas.microsoft.com/office/word/2016/wordml/cid" xmlns:w16="http://schemas.microsoft.com/office/word/2018/wordml" xmlns:w16du="http://schemas.microsoft.com/office/word/2023/wordml/word16du" xmlns:w16sdtdh="http://schemas.microsoft.com/office/word/2020/wordml/sdtdatahash" xmlns:w16sdtfl="http://schemas.microsoft.com/office/word/2024/wordml/sdtformatlock" xmlns:w16se="http://schemas.microsoft.com/office/word/2015/wordml/symex" xmlns:wpg="http://schemas.microsoft.com/office/word/2010/wordprocessingGroup" xmlns:wpi="http://schemas.microsoft.com/office/word/2010/wordprocessingInk" xmlns:wne="http://schemas.microsoft.com/office/word/2006/wordml" xmlns:wps="http://schemas.microsoft.com/office/word/2010/wordprocessingShape" mc:Ignorable="w14 w15 w16se w16cid w16 w16cex w16sdtdh w16sdtfl w16du wp14">
+  <w:endnote w:type="separator" w:id="-1">
+    <w:p>
+      <w:pPr>
+        <w:spacing w:after="0" w:line="240" w:lineRule="auto"/>
+      </w:pPr>
+      <w:r>
+        <w:separator/>
+      </w:r>
+    </w:p>
+  </w:endnote>
+  <w:endnote w:type="continuationSeparator" w:id="0">
+    <w:p>
+      <w:pPr>
+        <w:spacing w:after="0" w:line="240" w:lineRule="auto"/>
+      </w:pPr>
+      <w:r>
+        <w:continuationSeparator/>
+      </w:r>
+    </w:p>
+  </w:endnote>
+</w:endnotes>
+</file>
+
+<file path=word/footnotes.xml><?xml version="1.0" encoding="utf-8"?>
+<w:footnotes xmlns:wpc="http://schemas.microsoft.com/office/word/2010/wordprocessingCanvas" xmlns:cx="http://schemas.microsoft.com/office/drawing/2014/chartex" xmlns:cx1="http://schemas.microsoft.com/office/drawing/2015/9/8/chartex" xmlns:cx2="http://schemas.microsoft.com/office/drawing/2015/10/21/chartex" xmlns:cx3="http://schemas.microsoft.com/office/drawing/2016/5/9/chartex" xmlns:cx4="http://schemas.microsoft.com/office/drawing/2016/5/10/chartex" xmlns:cx5="http://schemas.microsoft.com/office/drawing/2016/5/11/chartex" xmlns:cx6="http://schemas.microsoft.com/office/drawing/2016/5/12/chartex" xmlns:cx7="http://schemas.microsoft.com/office/drawing/2016/5/13/chartex" xmlns:cx8="http://schemas.microsoft.com/office/drawing/2016/5/14/chartex" xmlns:mc="http://schemas.openxmlformats.org/markup-compatibility/2006" xmlns:aink="http://schemas.microsoft.com/office/drawing/2016/ink" xmlns:am3d="http://schemas.microsoft.com/office/drawing/2017/model3d" xmlns:o="urn:schemas-microsoft-com:office:office" xmlns:oel="http://schemas.microsoft.com/office/2019/extlst" xmlns:r="http://schemas.openxmlformats.org/officeDocument/2006/relationships" xmlns:m="http://schemas.openxmlformats.org/officeDocument/2006/math" xmlns:v="urn:schemas-microsoft-com:vml" xmlns:wp14="http://schemas.microsoft.com/office/word/2010/wordprocessingDrawing" xmlns:wp="http://schemas.openxmlformats.org/drawingml/2006/wordprocessingDrawing" xmlns:w10="urn:schemas-microsoft-com:office:word" xmlns:w="http://schemas.openxmlformats.org/wordprocessingml/2006/main" xmlns:w14="http://schemas.microsoft.com/office/word/2010/wordml" xmlns:w15="http://schemas.microsoft.com/office/word/2012/wordml" xmlns:w16cex="http://schemas.microsoft.com/office/word/2018/wordml/cex" xmlns:w16cid="http://schemas.microsoft.com/office/word/2016/wordml/cid" xmlns:w16="http://schemas.microsoft.com/office/word/2018/wordml" xmlns:w16du="http://schemas.microsoft.com/office/word/2023/wordml/word16du" xmlns:w16sdtdh="http://schemas.microsoft.com/office/word/2020/wordml/sdtdatahash" xmlns:w16sdtfl="http://schemas.microsoft.com/office/word/2024/wordml/sdtformatlock" xmlns:w16se="http://schemas.microsoft.com/office/word/2015/wordml/symex" xmlns:wpg="http://schemas.microsoft.com/office/word/2010/wordprocessingGroup" xmlns:wpi="http://schemas.microsoft.com/office/word/2010/wordprocessingInk" xmlns:wne="http://schemas.microsoft.com/office/word/2006/wordml" xmlns:wps="http://schemas.microsoft.com/office/word/2010/wordprocessingShape" mc:Ignorable="w14 w15 w16se w16cid w16 w16cex w16sdtdh w16sdtfl w16du wp14">
+  <w:footnote w:type="separator" w:id="-1">
+    <w:p>
+      <w:pPr>
+        <w:spacing w:after="0" w:line="240" w:lineRule="auto"/>
+      </w:pPr>
+      <w:r>
+        <w:separator/>
+      </w:r>
+    </w:p>
+  </w:footnote>
+  <w:footnote w:type="continuationSeparator" w:id="0">
+    <w:p>
+      <w:pPr>
+        <w:spacing w:after="0" w:line="240" w:lineRule="auto"/>
+      </w:pPr>
+      <w:r>
+        <w:continuationSeparator/>
+      </w:r>
+    </w:p>
+  </w:footnote>
+</w:footnotes>
+</file>
+
+<file path=word/header1.xml><?xml version="1.0" encoding="utf-8"?>
+<w:hdr xmlns:wpc="http://schemas.microsoft.com/office/word/2010/wordprocessingCanvas" xmlns:cx="http://schemas.microsoft.com/office/drawing/2014/chartex" xmlns:cx1="http://schemas.microsoft.com/office/drawing/2015/9/8/chartex" xmlns:cx2="http://schemas.microsoft.com/office/drawing/2015/10/21/chartex" xmlns:cx3="http://schemas.microsoft.com/office/drawing/2016/5/9/chartex" xmlns:cx4="http://schemas.microsoft.com/office/drawing/2016/5/10/chartex" xmlns:cx5="http://schemas.microsoft.com/office/drawing/2016/5/11/chartex" xmlns:cx6="http://schemas.microsoft.com/office/drawing/2016/5/12/chartex" xmlns:cx7="http://schemas.microsoft.com/office/drawing/2016/5/13/chartex" xmlns:cx8="http://schemas.microsoft.com/office/drawing/2016/5/14/chartex" xmlns:mc="http://schemas.openxmlformats.org/markup-compatibility/2006" xmlns:aink="http://schemas.microsoft.com/office/drawing/2016/ink" xmlns:am3d="http://schemas.microsoft.com/office/drawing/2017/model3d" xmlns:o="urn:schemas-microsoft-com:office:office" xmlns:oel="http://schemas.microsoft.com/office/2019/extlst" xmlns:r="http://schemas.openxmlformats.org/officeDocument/2006/relationships" xmlns:m="http://schemas.openxmlformats.org/officeDocument/2006/math" xmlns:v="urn:schemas-microsoft-com:vml" xmlns:wp14="http://schemas.microsoft.com/office/word/2010/wordprocessingDrawing" xmlns:wp="http://schemas.openxmlformats.org/drawingml/2006/wordprocessingDrawing" xmlns:w10="urn:schemas-microsoft-com:office:word" xmlns:w="http://schemas.openxmlformats.org/wordprocessingml/2006/main" xmlns:w14="http://schemas.microsoft.com/office/word/2010/wordml" xmlns:w15="http://schemas.microsoft.com/office/word/2012/wordml" xmlns:w16cex="http://schemas.microsoft.com/office/word/2018/wordml/cex" xmlns:w16cid="http://schemas.microsoft.com/office/word/2016/wordml/cid" xmlns:w16="http://schemas.microsoft.com/office/word/2018/wordml" xmlns:w16du="http://schemas.microsoft.com/office/word/2023/wordml/word16du" xmlns:w16sdtdh="http://schemas.microsoft.com/office/word/2020/wordml/sdtdatahash" xmlns:w16sdtfl="http://schemas.microsoft.com/office/word/2024/wordml/sdtformatlock" xmlns:w16se="http://schemas.microsoft.com/office/word/2015/wordml/symex" xmlns:wpg="http://schemas.microsoft.com/office/word/2010/wordprocessingGroup" xmlns:wpi="http://schemas.microsoft.com/office/word/2010/wordprocessingInk" xmlns:wne="http://schemas.microsoft.com/office/word/2006/wordml" xmlns:wps="http://schemas.microsoft.com/office/word/2010/wordprocessingShape" mc:Ignorable="w14 w15 w16se w16cid w16 w16cex w16sdtdh w16sdtfl w16du wp14">
+  <w:sdt>
+    <w:sdtPr>
+      <w:id w:val="980965431"/>
+      <w:docPartObj>
+        <w:docPartGallery w:val="Page Numbers (Top of Page)"/>
+        <w:docPartUnique/>
+      </w:docPartObj>
+    </w:sdtPr>
+    <w:sdtEndPr>
+      <w:rPr>
+        <w:noProof/>
+      </w:rPr>
+    </w:sdtEndPr>
+    <w:sdtContent>
+      <w:p>
+        <w:pPr>
+          <w:pStyle w:val="Header"/>
+          <w:jc w:val="right"/>
+        </w:pPr>
+        <w:r>
+          <w:fldChar w:fldCharType="begin"/>
+        </w:r>
+        <w:r>
+          <w:instrText xml:space="preserve"> PAGE   \* MERGEFORMAT </w:instrText>
+        </w:r>
+        <w:r>
+          <w:fldChar w:fldCharType="separate"/>
+        </w:r>
+        <w:r>
+          <w:rPr>
+            <w:noProof/>
+          </w:rPr>
+          <w:t>2</w:t>
+        </w:r>
+        <w:r>
+          <w:rPr>
+            <w:noProof/>
+          </w:rPr>
+          <w:fldChar w:fldCharType="end"/>
+        </w:r>
+      </w:p>
+    </w:sdtContent>
+  </w:sdt>
+  <w:p>
+    <w:pPr>
+      <w:pStyle w:val="Header"/>
+    </w:pPr>
+  </w:p>
+</w:hdr>
 </file>
 
 <file path=word/numbering.xml><?xml version="1.0" encoding="utf-8"?>
@@ -2806,7 +3748,6 @@
     <w:basedOn w:val="Heading1"/>
     <w:next w:val="Normal"/>
     <w:uiPriority w:val="39"/>
-    <w:semiHidden/>
     <w:unhideWhenUsed/>
     <w:qFormat/>
     <w:rsid w:val="00F6446E"/>
@@ -3101,6 +4042,73 @@
       <w:color w:val="2F5496" w:themeColor="accent1" w:themeShade="BF"/>
       <w:sz w:val="28"/>
       <w:szCs w:val="28"/>
+    </w:rPr>
+  </w:style>
+  <w:style w:type="paragraph" w:styleId="Header">
+    <w:name w:val="header"/>
+    <w:basedOn w:val="Normal"/>
+    <w:link w:val="HeaderChar"/>
+    <w:uiPriority w:val="99"/>
+    <w:unhideWhenUsed/>
+    <w:rsid w:val="007739CD"/>
+    <w:pPr>
+      <w:tabs>
+        <w:tab w:val="center" w:pos="4680"/>
+        <w:tab w:val="right" w:pos="9360"/>
+      </w:tabs>
+      <w:spacing w:after="0" w:line="240" w:lineRule="auto"/>
+    </w:pPr>
+  </w:style>
+  <w:style w:type="character" w:customStyle="1" w:styleId="HeaderChar">
+    <w:name w:val="Header Char"/>
+    <w:basedOn w:val="DefaultParagraphFont"/>
+    <w:link w:val="Header"/>
+    <w:uiPriority w:val="99"/>
+    <w:rsid w:val="007739CD"/>
+  </w:style>
+  <w:style w:type="paragraph" w:styleId="Footer">
+    <w:name w:val="footer"/>
+    <w:basedOn w:val="Normal"/>
+    <w:link w:val="FooterChar"/>
+    <w:uiPriority w:val="99"/>
+    <w:unhideWhenUsed/>
+    <w:rsid w:val="007739CD"/>
+    <w:pPr>
+      <w:tabs>
+        <w:tab w:val="center" w:pos="4680"/>
+        <w:tab w:val="right" w:pos="9360"/>
+      </w:tabs>
+      <w:spacing w:after="0" w:line="240" w:lineRule="auto"/>
+    </w:pPr>
+  </w:style>
+  <w:style w:type="character" w:customStyle="1" w:styleId="FooterChar">
+    <w:name w:val="Footer Char"/>
+    <w:basedOn w:val="DefaultParagraphFont"/>
+    <w:link w:val="Footer"/>
+    <w:uiPriority w:val="99"/>
+    <w:rsid w:val="007739CD"/>
+  </w:style>
+  <w:style w:type="paragraph" w:styleId="TOC1">
+    <w:name w:val="toc 1"/>
+    <w:basedOn w:val="Normal"/>
+    <w:next w:val="Normal"/>
+    <w:autoRedefine/>
+    <w:uiPriority w:val="39"/>
+    <w:unhideWhenUsed/>
+    <w:rsid w:val="00665106"/>
+    <w:pPr>
+      <w:spacing w:after="100"/>
+    </w:pPr>
+  </w:style>
+  <w:style w:type="character" w:styleId="Hyperlink">
+    <w:name w:val="Hyperlink"/>
+    <w:basedOn w:val="DefaultParagraphFont"/>
+    <w:uiPriority w:val="99"/>
+    <w:unhideWhenUsed/>
+    <w:rsid w:val="00665106"/>
+    <w:rPr>
+      <w:color w:val="0563C1" w:themeColor="hyperlink"/>
+      <w:u w:val="single"/>
     </w:rPr>
   </w:style>
 </w:styles>
@@ -3446,4 +4454,16 @@
     </a:ext>
   </a:extLst>
 </a:theme>
+</file>
+
+<file path=customXml/item1.xml><?xml version="1.0" encoding="utf-8"?>
+<b:Sources xmlns:b="http://schemas.openxmlformats.org/officeDocument/2006/bibliography" xmlns="http://schemas.openxmlformats.org/officeDocument/2006/bibliography" SelectedStyle="\APASixthEditionOfficeOnline.xsl" StyleName="APA" Version="6"/>
+</file>
+
+<file path=customXml/itemProps1.xml><?xml version="1.0" encoding="utf-8"?>
+<ds:datastoreItem xmlns:ds="http://schemas.openxmlformats.org/officeDocument/2006/customXml" ds:itemID="{7425CBA5-AC21-4AD2-83C6-CC0B8E626D83}">
+  <ds:schemaRefs>
+    <ds:schemaRef ds:uri="http://schemas.openxmlformats.org/officeDocument/2006/bibliography"/>
+  </ds:schemaRefs>
+</ds:datastoreItem>
 </file>
</xml_diff>

<commit_message>
Writing Article for August 4th 2025
</commit_message>
<xml_diff>
--- a/Articles/2025/1-Blender-Continued/7-Loop-Tools/6-Loft/6 Loft.docx
+++ b/Articles/2025/1-Blender-Continued/7-Loop-Tools/6-Loft/6 Loft.docx
@@ -12,6 +12,12 @@
     </w:p>
     <w:sdt>
       <w:sdtPr>
+        <w:rPr>
+          <w:rFonts w:asciiTheme="minorHAnsi" w:eastAsiaTheme="minorHAnsi" w:hAnsiTheme="minorHAnsi" w:cstheme="minorBidi"/>
+          <w:color w:val="auto"/>
+          <w:sz w:val="22"/>
+          <w:szCs w:val="22"/>
+        </w:rPr>
         <w:id w:val="-532426057"/>
         <w:docPartObj>
           <w:docPartGallery w:val="Table of Contents"/>
@@ -20,13 +26,9 @@
       </w:sdtPr>
       <w:sdtEndPr>
         <w:rPr>
-          <w:rFonts w:asciiTheme="minorHAnsi" w:eastAsiaTheme="minorHAnsi" w:hAnsiTheme="minorHAnsi" w:cstheme="minorBidi"/>
           <w:b/>
           <w:bCs/>
           <w:noProof/>
-          <w:color w:val="auto"/>
-          <w:sz w:val="22"/>
-          <w:szCs w:val="22"/>
         </w:rPr>
       </w:sdtEndPr>
       <w:sdtContent>
@@ -468,7 +470,22 @@
     </w:p>
     <w:p>
       <w:r>
-        <w:t>I know you are probably wondering what happened to that last lesson on G Stretch, and why are we skipping it and going straight on through to this tutorial on the Loft tool. Well a</w:t>
+        <w:t xml:space="preserve">I know you are probably wondering what happened to that last lesson on G Stretch, and why we </w:t>
+      </w:r>
+      <w:r>
+        <w:t>are</w:t>
+      </w:r>
+      <w:r>
+        <w:t xml:space="preserve"> </w:t>
+      </w:r>
+      <w:r>
+        <w:t>skipping it</w:t>
+      </w:r>
+      <w:r>
+        <w:t>,</w:t>
+      </w:r>
+      <w:r>
+        <w:t xml:space="preserve"> and going straight on through to this tutorial on the Loft tool. Well a</w:t>
       </w:r>
       <w:r>
         <w:t>lthough, Loop tools are a fantastic add-on in most cases, because it is a 3</w:t>
@@ -480,10 +497,19 @@
         <w:t>rd</w:t>
       </w:r>
       <w:r>
-        <w:t xml:space="preserve"> party tool, and not maintained by the Blender team itself, things can get a bit buggy when Blender decides to massively update some things, and</w:t>
-      </w:r>
-      <w:r>
-        <w:t xml:space="preserve"> sometimes these third parties like,</w:t>
+        <w:t xml:space="preserve"> party tool, and not maintained by the Blender team itself, things can get a bit buggy when Blender decides to massively update some things</w:t>
+      </w:r>
+      <w:r>
+        <w:t>;</w:t>
+      </w:r>
+      <w:r>
+        <w:t xml:space="preserve"> </w:t>
+      </w:r>
+      <w:r>
+        <w:t xml:space="preserve">so </w:t>
+      </w:r>
+      <w:r>
+        <w:t>sometimes these third parties like,</w:t>
       </w:r>
       <w:r>
         <w:t xml:space="preserve"> the Loop Tool’s company</w:t>
@@ -495,7 +521,13 @@
         <w:t xml:space="preserve">has not </w:t>
       </w:r>
       <w:r>
-        <w:t xml:space="preserve">quit got it all-together yet </w:t>
+        <w:t>quit got it all-together yet</w:t>
+      </w:r>
+      <w:r>
+        <w:t xml:space="preserve"> and</w:t>
+      </w:r>
+      <w:r>
+        <w:t xml:space="preserve"> </w:t>
       </w:r>
       <w:r>
         <w:t>caught up</w:t>
@@ -509,7 +541,13 @@
     </w:p>
     <w:p>
       <w:r>
-        <w:t>This is the case with G Stretch. G stretch relies enormously on the Annotation tool</w:t>
+        <w:t xml:space="preserve">This is the case with G Stretch. G stretch relies enormously on </w:t>
+      </w:r>
+      <w:r>
+        <w:t xml:space="preserve">either </w:t>
+      </w:r>
+      <w:r>
+        <w:t>the Annotation tool</w:t>
       </w:r>
       <w:r>
         <w:t>,</w:t>
@@ -529,18 +567,22 @@
       <w:r>
         <w:t xml:space="preserve">. </w:t>
       </w:r>
-      <w:proofErr w:type="gramStart"/>
-      <w:r>
-        <w:t xml:space="preserve">So, </w:t>
-      </w:r>
-      <w:r>
-        <w:t xml:space="preserve"> problem</w:t>
-      </w:r>
-      <w:proofErr w:type="gramEnd"/>
+      <w:r>
+        <w:t>So,</w:t>
+      </w:r>
+      <w:r>
+        <w:t xml:space="preserve"> the</w:t>
+      </w:r>
       <w:r>
         <w:t xml:space="preserve"> </w:t>
       </w:r>
       <w:r>
+        <w:t xml:space="preserve">problem </w:t>
+      </w:r>
+      <w:r>
+        <w:t xml:space="preserve">here </w:t>
+      </w:r>
+      <w:r>
         <w:t xml:space="preserve">lies in the fact </w:t>
       </w:r>
       <w:r>
@@ -556,11 +598,8 @@
         <w:t xml:space="preserve">so now </w:t>
       </w:r>
       <w:r>
-        <w:t xml:space="preserve">Loop tool does not </w:t>
-      </w:r>
-      <w:r>
         <w:lastRenderedPageBreak/>
-        <w:t>any longer know how to connect to them. This is a problem, and the reason why (for now) we are skipping over the G stretch tool</w:t>
+        <w:t>Loop tool does not any longer know how to connect to them. This is a problem, and the reason why (for now) we are skipping over the G stretch tool</w:t>
       </w:r>
       <w:r>
         <w:t>,</w:t>
@@ -592,7 +631,31 @@
         <w:t>Loft tool</w:t>
       </w:r>
       <w:r>
-        <w:t xml:space="preserve"> is kind of like bridge and it will take some </w:t>
+        <w:t xml:space="preserve"> is kind of like </w:t>
+      </w:r>
+      <w:r>
+        <w:t xml:space="preserve">the </w:t>
+      </w:r>
+      <w:r>
+        <w:t>bridge</w:t>
+      </w:r>
+      <w:r>
+        <w:t xml:space="preserve"> tool,</w:t>
+      </w:r>
+      <w:r>
+        <w:t xml:space="preserve"> and </w:t>
+      </w:r>
+      <w:r>
+        <w:t xml:space="preserve">so </w:t>
+      </w:r>
+      <w:r>
+        <w:t xml:space="preserve">it will </w:t>
+      </w:r>
+      <w:r>
+        <w:t xml:space="preserve">also </w:t>
+      </w:r>
+      <w:r>
+        <w:t xml:space="preserve">take some </w:t>
       </w:r>
       <w:r>
         <w:t xml:space="preserve">mesh </w:t>
@@ -622,7 +685,13 @@
         <w:t xml:space="preserve">The loft tool and the bridge tool are very similar. They </w:t>
       </w:r>
       <w:r>
-        <w:t xml:space="preserve">are so similar that they will share the same Last Operation dialog box at the bottom of the screen. Be careful, because when you are changing the settings for one, you are changing the settings for </w:t>
+        <w:t xml:space="preserve">are so similar that they will share the same Last Operation dialog box at the bottom of the screen. Be careful, because when you are changing the settings for one, you are </w:t>
+      </w:r>
+      <w:r>
+        <w:t xml:space="preserve">also </w:t>
+      </w:r>
+      <w:r>
+        <w:t xml:space="preserve">changing the settings for </w:t>
       </w:r>
       <w:r>
         <w:t>bridge tool, which as you remember is the first tool in this Loop tool treasure chest</w:t>
@@ -634,6 +703,9 @@
     <w:p/>
     <w:p>
       <w:r>
+        <w:rPr>
+          <w:noProof/>
+        </w:rPr>
         <w:drawing>
           <wp:inline distT="0" distB="0" distL="0" distR="0" wp14:anchorId="12B5E027" wp14:editId="62322BD5">
             <wp:extent cx="5943600" cy="1449070"/>
@@ -738,6 +810,7 @@
         </w:rPr>
       </w:pPr>
       <w:r>
+        <w:lastRenderedPageBreak/>
         <w:t>If you added it in front view, you will need to rotate the object 90</w:t>
       </w:r>
       <w:r>
@@ -750,7 +823,50 @@
         <w:rPr>
           <w:rFonts w:cstheme="minorHAnsi"/>
         </w:rPr>
-        <w:t xml:space="preserve"> Make sure you are in Rotation and not in Location or your object will go flying off of the screen.</w:t>
+        <w:t xml:space="preserve"> Make sure you are in </w:t>
+      </w:r>
+      <w:r>
+        <w:rPr>
+          <w:rFonts w:cstheme="minorHAnsi"/>
+        </w:rPr>
+        <w:t xml:space="preserve">the </w:t>
+      </w:r>
+      <w:r>
+        <w:rPr>
+          <w:rStyle w:val="BlueBoldenChar"/>
+          <w:rFonts w:eastAsiaTheme="minorHAnsi"/>
+        </w:rPr>
+        <w:t>Rotation</w:t>
+      </w:r>
+      <w:r>
+        <w:rPr>
+          <w:rFonts w:cstheme="minorHAnsi"/>
+        </w:rPr>
+        <w:t xml:space="preserve"> </w:t>
+      </w:r>
+      <w:r>
+        <w:rPr>
+          <w:rFonts w:cstheme="minorHAnsi"/>
+        </w:rPr>
+        <w:t xml:space="preserve">setting, </w:t>
+      </w:r>
+      <w:r>
+        <w:rPr>
+          <w:rFonts w:cstheme="minorHAnsi"/>
+        </w:rPr>
+        <w:t>and not in Location</w:t>
+      </w:r>
+      <w:r>
+        <w:rPr>
+          <w:rFonts w:cstheme="minorHAnsi"/>
+        </w:rPr>
+        <w:t xml:space="preserve"> setting,</w:t>
+      </w:r>
+      <w:r>
+        <w:rPr>
+          <w:rFonts w:cstheme="minorHAnsi"/>
+        </w:rPr>
+        <w:t xml:space="preserve"> or your object will go flying off of the screen.</w:t>
       </w:r>
     </w:p>
     <w:p>
@@ -758,7 +874,6 @@
         <w:rPr>
           <w:noProof/>
         </w:rPr>
-        <w:lastRenderedPageBreak/>
         <w:drawing>
           <wp:inline distT="0" distB="0" distL="0" distR="0" wp14:anchorId="7C0C8B17" wp14:editId="65B55BFA">
             <wp:extent cx="2638424" cy="2622238"/>
@@ -851,10 +966,25 @@
         <w:t xml:space="preserve">3 </w:t>
       </w:r>
       <w:r>
-        <w:t>key on the numpad and turn this circle</w:t>
-      </w:r>
-      <w:r>
-        <w:t>, so we can look at it from its side view</w:t>
+        <w:t>key on the numpad</w:t>
+      </w:r>
+      <w:r>
+        <w:t>, so that it will</w:t>
+      </w:r>
+      <w:r>
+        <w:t xml:space="preserve"> turn this circle</w:t>
+      </w:r>
+      <w:r>
+        <w:t>;</w:t>
+      </w:r>
+      <w:r>
+        <w:t xml:space="preserve"> </w:t>
+      </w:r>
+      <w:r>
+        <w:t>now</w:t>
+      </w:r>
+      <w:r>
+        <w:t xml:space="preserve"> we can look at it from its side view</w:t>
       </w:r>
       <w:r>
         <w:t xml:space="preserve">. We want to then hit the </w:t>
@@ -867,7 +997,19 @@
         <w:t>Shift – D</w:t>
       </w:r>
       <w:r>
-        <w:t xml:space="preserve"> key to duplicate your circles. Since this Loft tool can be very </w:t>
+        <w:t xml:space="preserve"> key to duplicate your </w:t>
+      </w:r>
+      <w:r>
+        <w:t xml:space="preserve">first </w:t>
+      </w:r>
+      <w:r>
+        <w:t>circle</w:t>
+      </w:r>
+      <w:r>
+        <w:t xml:space="preserve"> to make several more.</w:t>
+      </w:r>
+      <w:r>
+        <w:t xml:space="preserve"> Since this Loft tool can be very </w:t>
       </w:r>
       <w:r>
         <w:t>finicky,</w:t>
@@ -918,7 +1060,10 @@
         <w:t xml:space="preserve">should </w:t>
       </w:r>
       <w:r>
-        <w:t>look like thin straight lines. But we kept them in line.</w:t>
+        <w:t xml:space="preserve">look like thin straight lines. But we </w:t>
+      </w:r>
+      <w:r>
+        <w:t xml:space="preserve">need to make that constraining move to keep everything in a perfectly straight line. </w:t>
       </w:r>
     </w:p>
     <w:p>
@@ -1008,7 +1153,13 @@
         <w:t xml:space="preserve">MUST </w:t>
       </w:r>
       <w:r>
-        <w:t xml:space="preserve">be joined together before leaving object mode. So, </w:t>
+        <w:t>be joined together before leaving object mode</w:t>
+      </w:r>
+      <w:r>
+        <w:t xml:space="preserve"> to enter Edit mode</w:t>
+      </w:r>
+      <w:r>
+        <w:t xml:space="preserve">. So, </w:t>
       </w:r>
       <w:r>
         <w:t xml:space="preserve">while still in </w:t>
@@ -1038,7 +1189,6 @@
       <w:r>
         <w:t xml:space="preserve"> </w:t>
       </w:r>
-      <w:proofErr w:type="gramStart"/>
       <w:r>
         <w:t xml:space="preserve">hit </w:t>
       </w:r>
@@ -1050,15 +1200,7 @@
           <w:rStyle w:val="BlueBoldenChar"/>
           <w:rFonts w:eastAsiaTheme="minorHAnsi"/>
         </w:rPr>
-        <w:t>CTRL</w:t>
-      </w:r>
-      <w:proofErr w:type="gramEnd"/>
-      <w:r>
-        <w:rPr>
-          <w:rStyle w:val="BlueBoldenChar"/>
-          <w:rFonts w:eastAsiaTheme="minorHAnsi"/>
-        </w:rPr>
-        <w:t>-J</w:t>
+        <w:t>CTRL-J</w:t>
       </w:r>
       <w:r>
         <w:t xml:space="preserve"> and join them together</w:t>
@@ -1176,7 +1318,13 @@
         <w:t>these circles</w:t>
       </w:r>
       <w:r>
-        <w:t xml:space="preserve"> will all turn orange. Instead of one being orange, and the rest of </w:t>
+        <w:t xml:space="preserve"> will all turn orange. Instead of one </w:t>
+      </w:r>
+      <w:r>
+        <w:t xml:space="preserve">circle </w:t>
+      </w:r>
+      <w:r>
+        <w:t xml:space="preserve">being orange, and the rest of </w:t>
       </w:r>
       <w:r>
         <w:t>them</w:t>
@@ -1267,16 +1415,8 @@
         <w:rPr>
           <w:rStyle w:val="BoldMaroonListChar"/>
         </w:rPr>
-        <w:t xml:space="preserve">right </w:t>
-      </w:r>
-      <w:proofErr w:type="gramStart"/>
-      <w:r>
-        <w:rPr>
-          <w:rStyle w:val="BoldMaroonListChar"/>
-        </w:rPr>
-        <w:t>click</w:t>
-      </w:r>
-      <w:proofErr w:type="gramEnd"/>
+        <w:t>right click</w:t>
+      </w:r>
       <w:r>
         <w:t xml:space="preserve"> and select </w:t>
       </w:r>
@@ -1335,10 +1475,10 @@
     </w:p>
     <w:p>
       <w:r>
-        <w:t xml:space="preserve">This </w:t>
-      </w:r>
-      <w:r>
-        <w:t xml:space="preserve">is what I started with, but yours might look different depending on what your settings have started out with for this tool. It will usually give us </w:t>
+        <w:t>Ok, well this is what mine looked like after hitting that Loft button</w:t>
+      </w:r>
+      <w:r>
+        <w:t xml:space="preserve">, but yours might look different depending on what your settings have started out with for this tool. It will usually give us </w:t>
       </w:r>
       <w:r>
         <w:t>(</w:t>
@@ -1350,7 +1490,13 @@
         <w:t>)</w:t>
       </w:r>
       <w:r>
-        <w:t xml:space="preserve"> some weird settings, and we will need to change them. </w:t>
+        <w:t xml:space="preserve"> some weird settings, and we will need to </w:t>
+      </w:r>
+      <w:r>
+        <w:t>straight this mess out</w:t>
+      </w:r>
+      <w:r>
+        <w:t xml:space="preserve">. </w:t>
       </w:r>
     </w:p>
     <w:p>
@@ -1630,18 +1776,10 @@
         <w:t>You can</w:t>
       </w:r>
       <w:r>
-        <w:t xml:space="preserve"> </w:t>
-      </w:r>
-      <w:proofErr w:type="gramStart"/>
-      <w:r>
-        <w:t xml:space="preserve">even </w:t>
-      </w:r>
-      <w:r>
-        <w:t xml:space="preserve"> try</w:t>
-      </w:r>
-      <w:proofErr w:type="gramEnd"/>
-      <w:r>
-        <w:t xml:space="preserve"> and twist it.</w:t>
+        <w:t xml:space="preserve"> even </w:t>
+      </w:r>
+      <w:r>
+        <w:t>try and twist it.</w:t>
       </w:r>
     </w:p>
     <w:p/>
@@ -1700,7 +1838,13 @@
         <w:t>Reverse</w:t>
       </w:r>
       <w:r>
-        <w:t xml:space="preserve"> check box, you got a mess.</w:t>
+        <w:t xml:space="preserve"> check box, you g</w:t>
+      </w:r>
+      <w:r>
+        <w:t>e</w:t>
+      </w:r>
+      <w:r>
+        <w:t>t a mess.</w:t>
       </w:r>
     </w:p>
     <w:p>
@@ -1859,7 +2003,7 @@
     <w:p/>
     <w:p>
       <w:r>
-        <w:t>But</w:t>
+        <w:t>However</w:t>
       </w:r>
       <w:r>
         <w:t xml:space="preserve">, as you can see from this next image, these following settings seem to be </w:t>

</xml_diff>